<commit_message>
Actualizacion en la bitacora
</commit_message>
<xml_diff>
--- a/BitácoraTaller2-Funda.docx
+++ b/BitácoraTaller2-Funda.docx
@@ -677,7 +677,7 @@
           </mc:Choice>
           <mc:Fallback>
             <w:pict>
-              <v:group w14:anchorId="7291B12A" id="Group 12088" o:spid="_x0000_s1026" style="width:442.05pt;height:1.6pt;mso-position-horizontal-relative:char;mso-position-vertical-relative:line" coordsize="56139,203" o:gfxdata="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">
+              <v:group w14:anchorId="4A1A74ED" id="Group 12088" o:spid="_x0000_s1026" style="width:442.05pt;height:1.6pt;mso-position-horizontal-relative:char;mso-position-vertical-relative:line" coordsize="56139,203" o:gfxdata="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">
                 <v:shape id="Shape 16300" o:spid="_x0000_s1027" style="position:absolute;width:56127;height:203;visibility:visible;mso-wrap-style:square;v-text-anchor:top" coordsize="5612765,20320" o:gfxdata="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" path="m,l5612765,r,20320l,20320,,e" fillcolor="#a0a0a0" stroked="f" strokeweight="0">
                   <v:stroke miterlimit="83231f" joinstyle="miter"/>
                   <v:path arrowok="t" textboxrect="0,0,5612765,20320"/>
@@ -8841,11 +8841,7 @@
     </w:p>
     <w:p>
       <w:pPr>
-        <w:pStyle w:val="Prrafodelista"/>
-        <w:numPr>
-          <w:ilvl w:val="0"/>
-          <w:numId w:val="4"/>
-        </w:numPr>
+        <w:ind w:left="360" w:firstLine="0"/>
         <w:jc w:val="both"/>
       </w:pPr>
       <w:r>
@@ -9019,7 +9015,10 @@
     </w:p>
     <w:p>
       <w:pPr>
+        <w:ind w:left="360" w:firstLine="0"/>
         <w:jc w:val="both"/>
+      </w:pPr>
+      <w:r>
         <w:rPr>
           <w:rFonts w:ascii="Times New Roman" w:hAnsi="Times New Roman" w:cs="Times New Roman"/>
           <w:b/>
@@ -9027,7 +9026,180 @@
           <w:sz w:val="32"/>
           <w:szCs w:val="32"/>
         </w:rPr>
-      </w:pPr>
+        <w:t>Lunes</w:t>
+      </w:r>
+      <w:r>
+        <w:rPr>
+          <w:rFonts w:ascii="Times New Roman" w:hAnsi="Times New Roman" w:cs="Times New Roman"/>
+          <w:b/>
+          <w:bCs/>
+          <w:sz w:val="32"/>
+          <w:szCs w:val="32"/>
+        </w:rPr>
+        <w:t xml:space="preserve">, </w:t>
+      </w:r>
+      <w:r>
+        <w:rPr>
+          <w:rFonts w:ascii="Times New Roman" w:hAnsi="Times New Roman" w:cs="Times New Roman"/>
+          <w:b/>
+          <w:bCs/>
+          <w:sz w:val="32"/>
+          <w:szCs w:val="32"/>
+        </w:rPr>
+        <w:t>7</w:t>
+      </w:r>
+      <w:r>
+        <w:rPr>
+          <w:rFonts w:ascii="Times New Roman" w:hAnsi="Times New Roman" w:cs="Times New Roman"/>
+          <w:b/>
+          <w:bCs/>
+          <w:sz w:val="32"/>
+          <w:szCs w:val="32"/>
+        </w:rPr>
+        <w:t xml:space="preserve"> de abril de 2025</w:t>
+      </w:r>
+    </w:p>
+    <w:p>
+      <w:pPr>
+        <w:jc w:val="both"/>
+        <w:rPr>
+          <w:rFonts w:ascii="Times New Roman" w:hAnsi="Times New Roman" w:cs="Times New Roman"/>
+        </w:rPr>
+      </w:pPr>
+      <w:r>
+        <w:rPr>
+          <w:rFonts w:ascii="Times New Roman" w:hAnsi="Times New Roman" w:cs="Times New Roman"/>
+        </w:rPr>
+        <w:t>Avances:</w:t>
+      </w:r>
+    </w:p>
+    <w:p>
+      <w:pPr>
+        <w:numPr>
+          <w:ilvl w:val="0"/>
+          <w:numId w:val="5"/>
+        </w:numPr>
+        <w:jc w:val="both"/>
+        <w:rPr>
+          <w:rFonts w:ascii="Times New Roman" w:hAnsi="Times New Roman" w:cs="Times New Roman"/>
+        </w:rPr>
+      </w:pPr>
+      <w:r>
+        <w:rPr>
+          <w:rFonts w:ascii="Times New Roman" w:hAnsi="Times New Roman" w:cs="Times New Roman"/>
+        </w:rPr>
+        <w:t xml:space="preserve">Se comenzó con la implementación física del circuito en </w:t>
+      </w:r>
+      <w:proofErr w:type="spellStart"/>
+      <w:r>
+        <w:rPr>
+          <w:rFonts w:ascii="Times New Roman" w:hAnsi="Times New Roman" w:cs="Times New Roman"/>
+        </w:rPr>
+        <w:t>protoboard</w:t>
+      </w:r>
+      <w:proofErr w:type="spellEnd"/>
+      <w:r>
+        <w:rPr>
+          <w:rFonts w:ascii="Times New Roman" w:hAnsi="Times New Roman" w:cs="Times New Roman"/>
+        </w:rPr>
+        <w:t>.</w:t>
+      </w:r>
+    </w:p>
+    <w:p>
+      <w:pPr>
+        <w:numPr>
+          <w:ilvl w:val="0"/>
+          <w:numId w:val="5"/>
+        </w:numPr>
+        <w:jc w:val="both"/>
+        <w:rPr>
+          <w:rFonts w:ascii="Times New Roman" w:hAnsi="Times New Roman" w:cs="Times New Roman"/>
+        </w:rPr>
+      </w:pPr>
+      <w:r>
+        <w:rPr>
+          <w:rFonts w:ascii="Times New Roman" w:hAnsi="Times New Roman" w:cs="Times New Roman"/>
+        </w:rPr>
+        <w:t>Se montaron los módulos lógicos (</w:t>
+      </w:r>
+      <w:proofErr w:type="spellStart"/>
+      <w:r>
+        <w:rPr>
+          <w:rFonts w:ascii="Times New Roman" w:hAnsi="Times New Roman" w:cs="Times New Roman"/>
+        </w:rPr>
+        <w:t>encoder</w:t>
+      </w:r>
+      <w:proofErr w:type="spellEnd"/>
+      <w:r>
+        <w:rPr>
+          <w:rFonts w:ascii="Times New Roman" w:hAnsi="Times New Roman" w:cs="Times New Roman"/>
+        </w:rPr>
+        <w:t>, sumador y decodificador de activación) usando CI TTL/CMOS, verificando la correcta conexión de cada chip.</w:t>
+      </w:r>
+    </w:p>
+    <w:p>
+      <w:pPr>
+        <w:numPr>
+          <w:ilvl w:val="0"/>
+          <w:numId w:val="5"/>
+        </w:numPr>
+        <w:jc w:val="both"/>
+        <w:rPr>
+          <w:rFonts w:ascii="Times New Roman" w:hAnsi="Times New Roman" w:cs="Times New Roman"/>
+        </w:rPr>
+      </w:pPr>
+      <w:r>
+        <w:rPr>
+          <w:rFonts w:ascii="Times New Roman" w:hAnsi="Times New Roman" w:cs="Times New Roman"/>
+        </w:rPr>
+        <w:t xml:space="preserve">Se realizó una primera prueba de interconexión: las señales del </w:t>
+      </w:r>
+      <w:proofErr w:type="spellStart"/>
+      <w:r>
+        <w:rPr>
+          <w:rFonts w:ascii="Times New Roman" w:hAnsi="Times New Roman" w:cs="Times New Roman"/>
+        </w:rPr>
+        <w:t>encoder</w:t>
+      </w:r>
+      <w:proofErr w:type="spellEnd"/>
+      <w:r>
+        <w:rPr>
+          <w:rFonts w:ascii="Times New Roman" w:hAnsi="Times New Roman" w:cs="Times New Roman"/>
+        </w:rPr>
+        <w:t xml:space="preserve"> se comprobaron con multímetro y LED indicadores para validar las salidas según las tablas de verdad diseñadas.</w:t>
+      </w:r>
+    </w:p>
+    <w:p>
+      <w:pPr>
+        <w:numPr>
+          <w:ilvl w:val="0"/>
+          <w:numId w:val="5"/>
+        </w:numPr>
+        <w:jc w:val="both"/>
+        <w:rPr>
+          <w:rFonts w:ascii="Times New Roman" w:hAnsi="Times New Roman" w:cs="Times New Roman"/>
+        </w:rPr>
+      </w:pPr>
+      <w:r>
+        <w:rPr>
+          <w:rFonts w:ascii="Times New Roman" w:hAnsi="Times New Roman" w:cs="Times New Roman"/>
+        </w:rPr>
+        <w:t xml:space="preserve">Durante el montaje se identificó un problema de conexión en una de las salidas del </w:t>
+      </w:r>
+      <w:proofErr w:type="spellStart"/>
+      <w:r>
+        <w:rPr>
+          <w:rFonts w:ascii="Times New Roman" w:hAnsi="Times New Roman" w:cs="Times New Roman"/>
+        </w:rPr>
+        <w:t>encoder</w:t>
+      </w:r>
+      <w:proofErr w:type="spellEnd"/>
+      <w:r>
+        <w:rPr>
+          <w:rFonts w:ascii="Times New Roman" w:hAnsi="Times New Roman" w:cs="Times New Roman"/>
+        </w:rPr>
+        <w:t>, que se corrigió de inmediato.</w:t>
+      </w:r>
     </w:p>
     <w:sectPr>
       <w:pgSz w:w="12240" w:h="15840"/>
@@ -9402,6 +9574,119 @@
     </w:lvl>
   </w:abstractNum>
   <w:abstractNum w:abstractNumId="2" w15:restartNumberingAfterBreak="0">
+    <w:nsid w:val="324712DA"/>
+    <w:multiLevelType w:val="hybridMultilevel"/>
+    <w:tmpl w:val="D38AEA0A"/>
+    <w:lvl w:ilvl="0" w:tplc="140A0001">
+      <w:start w:val="1"/>
+      <w:numFmt w:val="bullet"/>
+      <w:lvlText w:val=""/>
+      <w:lvlJc w:val="left"/>
+      <w:pPr>
+        <w:ind w:left="1080" w:hanging="360"/>
+      </w:pPr>
+      <w:rPr>
+        <w:rFonts w:ascii="Symbol" w:hAnsi="Symbol" w:hint="default"/>
+      </w:rPr>
+    </w:lvl>
+    <w:lvl w:ilvl="1" w:tplc="140A0003" w:tentative="1">
+      <w:start w:val="1"/>
+      <w:numFmt w:val="bullet"/>
+      <w:lvlText w:val="o"/>
+      <w:lvlJc w:val="left"/>
+      <w:pPr>
+        <w:ind w:left="1800" w:hanging="360"/>
+      </w:pPr>
+      <w:rPr>
+        <w:rFonts w:ascii="Courier New" w:hAnsi="Courier New" w:cs="Courier New" w:hint="default"/>
+      </w:rPr>
+    </w:lvl>
+    <w:lvl w:ilvl="2" w:tplc="140A0005" w:tentative="1">
+      <w:start w:val="1"/>
+      <w:numFmt w:val="bullet"/>
+      <w:lvlText w:val=""/>
+      <w:lvlJc w:val="left"/>
+      <w:pPr>
+        <w:ind w:left="2520" w:hanging="360"/>
+      </w:pPr>
+      <w:rPr>
+        <w:rFonts w:ascii="Wingdings" w:hAnsi="Wingdings" w:hint="default"/>
+      </w:rPr>
+    </w:lvl>
+    <w:lvl w:ilvl="3" w:tplc="140A0001" w:tentative="1">
+      <w:start w:val="1"/>
+      <w:numFmt w:val="bullet"/>
+      <w:lvlText w:val=""/>
+      <w:lvlJc w:val="left"/>
+      <w:pPr>
+        <w:ind w:left="3240" w:hanging="360"/>
+      </w:pPr>
+      <w:rPr>
+        <w:rFonts w:ascii="Symbol" w:hAnsi="Symbol" w:hint="default"/>
+      </w:rPr>
+    </w:lvl>
+    <w:lvl w:ilvl="4" w:tplc="140A0003" w:tentative="1">
+      <w:start w:val="1"/>
+      <w:numFmt w:val="bullet"/>
+      <w:lvlText w:val="o"/>
+      <w:lvlJc w:val="left"/>
+      <w:pPr>
+        <w:ind w:left="3960" w:hanging="360"/>
+      </w:pPr>
+      <w:rPr>
+        <w:rFonts w:ascii="Courier New" w:hAnsi="Courier New" w:cs="Courier New" w:hint="default"/>
+      </w:rPr>
+    </w:lvl>
+    <w:lvl w:ilvl="5" w:tplc="140A0005" w:tentative="1">
+      <w:start w:val="1"/>
+      <w:numFmt w:val="bullet"/>
+      <w:lvlText w:val=""/>
+      <w:lvlJc w:val="left"/>
+      <w:pPr>
+        <w:ind w:left="4680" w:hanging="360"/>
+      </w:pPr>
+      <w:rPr>
+        <w:rFonts w:ascii="Wingdings" w:hAnsi="Wingdings" w:hint="default"/>
+      </w:rPr>
+    </w:lvl>
+    <w:lvl w:ilvl="6" w:tplc="140A0001" w:tentative="1">
+      <w:start w:val="1"/>
+      <w:numFmt w:val="bullet"/>
+      <w:lvlText w:val=""/>
+      <w:lvlJc w:val="left"/>
+      <w:pPr>
+        <w:ind w:left="5400" w:hanging="360"/>
+      </w:pPr>
+      <w:rPr>
+        <w:rFonts w:ascii="Symbol" w:hAnsi="Symbol" w:hint="default"/>
+      </w:rPr>
+    </w:lvl>
+    <w:lvl w:ilvl="7" w:tplc="140A0003" w:tentative="1">
+      <w:start w:val="1"/>
+      <w:numFmt w:val="bullet"/>
+      <w:lvlText w:val="o"/>
+      <w:lvlJc w:val="left"/>
+      <w:pPr>
+        <w:ind w:left="6120" w:hanging="360"/>
+      </w:pPr>
+      <w:rPr>
+        <w:rFonts w:ascii="Courier New" w:hAnsi="Courier New" w:cs="Courier New" w:hint="default"/>
+      </w:rPr>
+    </w:lvl>
+    <w:lvl w:ilvl="8" w:tplc="140A0005" w:tentative="1">
+      <w:start w:val="1"/>
+      <w:numFmt w:val="bullet"/>
+      <w:lvlText w:val=""/>
+      <w:lvlJc w:val="left"/>
+      <w:pPr>
+        <w:ind w:left="6840" w:hanging="360"/>
+      </w:pPr>
+      <w:rPr>
+        <w:rFonts w:ascii="Wingdings" w:hAnsi="Wingdings" w:hint="default"/>
+      </w:rPr>
+    </w:lvl>
+  </w:abstractNum>
+  <w:abstractNum w:abstractNumId="3" w15:restartNumberingAfterBreak="0">
     <w:nsid w:val="4F9D7096"/>
     <w:multiLevelType w:val="multilevel"/>
     <w:tmpl w:val="0C9E7494"/>
@@ -9550,7 +9835,7 @@
       </w:rPr>
     </w:lvl>
   </w:abstractNum>
-  <w:abstractNum w:abstractNumId="3" w15:restartNumberingAfterBreak="0">
+  <w:abstractNum w:abstractNumId="4" w15:restartNumberingAfterBreak="0">
     <w:nsid w:val="5AAC30FB"/>
     <w:multiLevelType w:val="hybridMultilevel"/>
     <w:tmpl w:val="B2F03E78"/>
@@ -9762,7 +10047,7 @@
       </w:rPr>
     </w:lvl>
   </w:abstractNum>
-  <w:abstractNum w:abstractNumId="4" w15:restartNumberingAfterBreak="0">
+  <w:abstractNum w:abstractNumId="5" w15:restartNumberingAfterBreak="0">
     <w:nsid w:val="5C4F0EE3"/>
     <w:multiLevelType w:val="hybridMultilevel"/>
     <w:tmpl w:val="AB2E9016"/>
@@ -9978,16 +10263,19 @@
     <w:abstractNumId w:val="1"/>
   </w:num>
   <w:num w:numId="2" w16cid:durableId="1618221458">
-    <w:abstractNumId w:val="3"/>
+    <w:abstractNumId w:val="4"/>
   </w:num>
   <w:num w:numId="3" w16cid:durableId="822045831">
-    <w:abstractNumId w:val="4"/>
+    <w:abstractNumId w:val="5"/>
   </w:num>
   <w:num w:numId="4" w16cid:durableId="1810315925">
-    <w:abstractNumId w:val="2"/>
+    <w:abstractNumId w:val="3"/>
   </w:num>
   <w:num w:numId="5" w16cid:durableId="1498350816">
     <w:abstractNumId w:val="0"/>
+  </w:num>
+  <w:num w:numId="6" w16cid:durableId="2026053020">
+    <w:abstractNumId w:val="2"/>
   </w:num>
 </w:numbering>
 </file>

</xml_diff>